<commit_message>
Updated document for Scenerio-1.
</commit_message>
<xml_diff>
--- a/choose-the-right-hardware-proposal-template.docx
+++ b/choose-the-right-hardware-proposal-template.docx
@@ -85,10 +85,7 @@
     </w:p>
     <w:p>
       <w:r>
-        <w:t xml:space="preserve">Look through the scenario and find any relevant client requirements. </w:t>
-      </w:r>
-      <w:r>
-        <w:t>Then, suggest a potential hardware type and explain how this hardware would satisfy each of the requirements.</w:t>
+        <w:t>Look through the scenario and find any relevant client requirements. Then, suggest a potential hardware type and explain how this hardware would satisfy each of the requirements.</w:t>
       </w:r>
     </w:p>
     <w:p/>
@@ -202,7 +199,7 @@
                 <w:i/>
                 <w:color w:val="2E3D49"/>
               </w:rPr>
-              <w:t>[TODO: Type your answer here]</w:t>
+              <w:t>CPU+FPGA</w:t>
             </w:r>
           </w:p>
         </w:tc>
@@ -361,11 +358,13 @@
             <w:pPr>
               <w:spacing w:line="240" w:lineRule="auto"/>
               <w:rPr>
-                <w:color w:val="2E3D49"/>
-              </w:rPr>
-            </w:pPr>
-            <w:r>
-              <w:rPr>
+                <w:i/>
+                <w:color w:val="2E3D49"/>
+              </w:rPr>
+            </w:pPr>
+            <w:r>
+              <w:rPr>
+                <w:i/>
                 <w:color w:val="2E3D49"/>
               </w:rPr>
               <w:t>The client requires a tiny device to be connected to their CPU—and their budget is only about $100 for each device.</w:t>
@@ -403,20 +402,16 @@
             <w:pPr>
               <w:spacing w:line="240" w:lineRule="auto"/>
               <w:rPr>
-                <w:color w:val="2E3D49"/>
-              </w:rPr>
-            </w:pPr>
-            <w:r>
-              <w:rPr>
-                <w:color w:val="2E3D49"/>
-              </w:rPr>
-              <w:t>VPU or NCS2 is only a</w:t>
-            </w:r>
-            <w:r>
-              <w:rPr>
-                <w:color w:val="2E3D49"/>
-              </w:rPr>
-              <w:t>bout 27.40 mm in size and would fit in the price range.</w:t>
+                <w:i/>
+                <w:color w:val="2E3D49"/>
+              </w:rPr>
+            </w:pPr>
+            <w:r>
+              <w:rPr>
+                <w:i/>
+                <w:color w:val="2E3D49"/>
+              </w:rPr>
+              <w:t>VPU or NCS2 is only about 27.40 mm in size and would fit in the price range.</w:t>
             </w:r>
           </w:p>
         </w:tc>
@@ -441,15 +436,16 @@
             <w:pPr>
               <w:spacing w:line="240" w:lineRule="auto"/>
               <w:rPr>
-                <w:color w:val="2E3D49"/>
-              </w:rPr>
-            </w:pPr>
-            <w:r>
-              <w:rPr>
-                <w:i/>
-                <w:color w:val="2E3D49"/>
-              </w:rPr>
-              <w:t>[TODO: Type your answer here]</w:t>
+                <w:iCs/>
+                <w:color w:val="2E3D49"/>
+              </w:rPr>
+            </w:pPr>
+            <w:r>
+              <w:rPr>
+                <w:iCs/>
+                <w:color w:val="2E3D49"/>
+              </w:rPr>
+              <w:t>To monitor people on each belt, at least 5time per sec.</w:t>
             </w:r>
           </w:p>
         </w:tc>
@@ -468,15 +464,65 @@
             <w:pPr>
               <w:spacing w:line="240" w:lineRule="auto"/>
               <w:rPr>
-                <w:color w:val="2E3D49"/>
-              </w:rPr>
-            </w:pPr>
-            <w:r>
-              <w:rPr>
-                <w:i/>
-                <w:color w:val="2E3D49"/>
-              </w:rPr>
-              <w:t>[TODO: Type your answer here]</w:t>
+                <w:iCs/>
+                <w:color w:val="2E3D49"/>
+              </w:rPr>
+            </w:pPr>
+            <w:r>
+              <w:rPr>
+                <w:iCs/>
+                <w:color w:val="2E3D49"/>
+              </w:rPr>
+              <w:t>CPU+FPGA is best fit for this because of monitoring no</w:t>
+            </w:r>
+            <w:r>
+              <w:rPr>
+                <w:iCs/>
+                <w:color w:val="2E3D49"/>
+              </w:rPr>
+              <w:t>.</w:t>
+            </w:r>
+            <w:r>
+              <w:rPr>
+                <w:iCs/>
+                <w:color w:val="2E3D49"/>
+              </w:rPr>
+              <w:t xml:space="preserve"> of people in </w:t>
+            </w:r>
+            <w:r>
+              <w:rPr>
+                <w:iCs/>
+                <w:color w:val="2E3D49"/>
+              </w:rPr>
+              <w:t>“</w:t>
+            </w:r>
+            <w:r>
+              <w:rPr>
+                <w:iCs/>
+                <w:color w:val="2E3D49"/>
+              </w:rPr>
+              <w:t>multiple belts</w:t>
+            </w:r>
+            <w:r>
+              <w:rPr>
+                <w:iCs/>
+                <w:color w:val="2E3D49"/>
+              </w:rPr>
+              <w:t>” because of performance</w:t>
+            </w:r>
+            <w:r>
+              <w:rPr>
+                <w:iCs/>
+                <w:color w:val="2E3D49"/>
+              </w:rPr>
+              <w:t>.</w:t>
+            </w:r>
+            <w:r>
+              <w:rPr>
+                <w:iCs/>
+                <w:color w:val="2E3D49"/>
+              </w:rPr>
+              <w:t xml:space="preserve"> And FPGA has comparatively highest fps as per graph 3.</w:t>
             </w:r>
           </w:p>
         </w:tc>
@@ -501,15 +547,16 @@
             <w:pPr>
               <w:spacing w:line="240" w:lineRule="auto"/>
               <w:rPr>
-                <w:color w:val="2E3D49"/>
-              </w:rPr>
-            </w:pPr>
-            <w:r>
-              <w:rPr>
-                <w:i/>
-                <w:color w:val="2E3D49"/>
-              </w:rPr>
-              <w:t>[TODO: Type your answer here]</w:t>
+                <w:iCs/>
+                <w:color w:val="2E3D49"/>
+              </w:rPr>
+            </w:pPr>
+            <w:r>
+              <w:rPr>
+                <w:iCs/>
+                <w:color w:val="2E3D49"/>
+              </w:rPr>
+              <w:t>Fast inference time to detect flaws in chip packaging before shipment</w:t>
             </w:r>
           </w:p>
         </w:tc>
@@ -528,15 +575,16 @@
             <w:pPr>
               <w:spacing w:line="240" w:lineRule="auto"/>
               <w:rPr>
-                <w:color w:val="2E3D49"/>
-              </w:rPr>
-            </w:pPr>
-            <w:r>
-              <w:rPr>
-                <w:i/>
-                <w:color w:val="2E3D49"/>
-              </w:rPr>
-              <w:t>[TODO: Type your answer here]</w:t>
+                <w:iCs/>
+                <w:color w:val="2E3D49"/>
+              </w:rPr>
+            </w:pPr>
+            <w:r>
+              <w:rPr>
+                <w:iCs/>
+                <w:color w:val="2E3D49"/>
+              </w:rPr>
+              <w:t>As per graph 2 FPGA has the lowest possible inference time to resolve this issue.</w:t>
             </w:r>
           </w:p>
         </w:tc>
@@ -561,15 +609,16 @@
             <w:pPr>
               <w:spacing w:line="240" w:lineRule="auto"/>
               <w:rPr>
-                <w:color w:val="2E3D49"/>
-              </w:rPr>
-            </w:pPr>
-            <w:r>
-              <w:rPr>
-                <w:i/>
-                <w:color w:val="2E3D49"/>
-              </w:rPr>
-              <w:t>[TODO: Type your answer here]</w:t>
+                <w:iCs/>
+                <w:color w:val="2E3D49"/>
+              </w:rPr>
+            </w:pPr>
+            <w:r>
+              <w:rPr>
+                <w:iCs/>
+                <w:color w:val="2E3D49"/>
+              </w:rPr>
+              <w:t>Lifecycle requirement 5-10yers and easily reprogrammable.</w:t>
             </w:r>
           </w:p>
         </w:tc>
@@ -588,15 +637,16 @@
             <w:pPr>
               <w:spacing w:line="240" w:lineRule="auto"/>
               <w:rPr>
-                <w:color w:val="2E3D49"/>
-              </w:rPr>
-            </w:pPr>
-            <w:r>
-              <w:rPr>
-                <w:i/>
-                <w:color w:val="2E3D49"/>
-              </w:rPr>
-              <w:t>[TODO: Type your answer here]</w:t>
+                <w:iCs/>
+                <w:color w:val="2E3D49"/>
+              </w:rPr>
+            </w:pPr>
+            <w:r>
+              <w:rPr>
+                <w:iCs/>
+                <w:color w:val="2E3D49"/>
+              </w:rPr>
+              <w:t>FPGA has guaranteed lifecycle of 5-10yesrs, while CPU can also work longer if its TDP controlled as per data sheet.</w:t>
             </w:r>
           </w:p>
         </w:tc>
@@ -684,15 +734,16 @@
             <w:pPr>
               <w:spacing w:line="240" w:lineRule="auto"/>
               <w:rPr>
-                <w:color w:val="2E3D49"/>
-              </w:rPr>
-            </w:pPr>
-            <w:r>
-              <w:rPr>
-                <w:i/>
-                <w:color w:val="2E3D49"/>
-              </w:rPr>
-              <w:t>[TODO: Type your answer here]</w:t>
+                <w:iCs/>
+                <w:color w:val="2E3D49"/>
+              </w:rPr>
+            </w:pPr>
+            <w:r>
+              <w:rPr>
+                <w:iCs/>
+                <w:color w:val="2E3D49"/>
+              </w:rPr>
+              <w:t xml:space="preserve">2 or more </w:t>
             </w:r>
           </w:p>
         </w:tc>
@@ -749,15 +800,30 @@
             <w:pPr>
               <w:spacing w:line="240" w:lineRule="auto"/>
               <w:rPr>
-                <w:color w:val="2E3D49"/>
-              </w:rPr>
-            </w:pPr>
-            <w:r>
-              <w:rPr>
-                <w:i/>
-                <w:color w:val="2E3D49"/>
-              </w:rPr>
-              <w:t>[TODO: Type your answer here—choose from ]</w:t>
+                <w:iCs/>
+                <w:color w:val="2E3D49"/>
+              </w:rPr>
+            </w:pPr>
+            <w:r>
+              <w:rPr>
+                <w:iCs/>
+                <w:color w:val="2E3D49"/>
+              </w:rPr>
+              <w:t xml:space="preserve">For detection of people all three precision can be used, but </w:t>
+            </w:r>
+            <w:r>
+              <w:rPr>
+                <w:iCs/>
+                <w:color w:val="2E3D49"/>
+              </w:rPr>
+              <w:t>in</w:t>
+            </w:r>
+            <w:r>
+              <w:rPr>
+                <w:iCs/>
+                <w:color w:val="2E3D49"/>
+              </w:rPr>
+              <w:t xml:space="preserve"> this case hardware is not restricted so that FP32 would be great.</w:t>
             </w:r>
           </w:p>
         </w:tc>
@@ -776,7 +842,6 @@
     </w:p>
     <w:p>
       <w:r>
-        <w:lastRenderedPageBreak/>
         <w:t xml:space="preserve">After you've tested your application on all four hardware types (CPU, IGPU, VPU, and FPGA), copy the </w:t>
       </w:r>
       <w:proofErr w:type="spellStart"/>
@@ -863,15 +928,7 @@
           <w:i/>
           <w:color w:val="2E3D49"/>
         </w:rPr>
-        <w:t xml:space="preserve">Model Load </w:t>
-      </w:r>
-      <w:r>
-        <w:rPr>
-          <w:b/>
-          <w:i/>
-          <w:color w:val="2E3D49"/>
-        </w:rPr>
-        <w:t>Time</w:t>
+        <w:t>Model Load Time</w:t>
       </w:r>
     </w:p>
     <w:p>
@@ -1038,10 +1095,7 @@
         <w:spacing w:after="200"/>
       </w:pPr>
       <w:r>
-        <w:t>Now synthesize your points from above and provide a brief write-up describing why the chosen hardware is the best choice for this scenario. Be sure to discuss the client's requirements, the test res</w:t>
-      </w:r>
-      <w:r>
-        <w:t>ults, and how these relate to one another (e.g., perhaps one of the devices performed better than the rest, but does not meet one of the client's requirements).</w:t>
+        <w:t>Now synthesize your points from above and provide a brief write-up describing why the chosen hardware is the best choice for this scenario. Be sure to discuss the client's requirements, the test results, and how these relate to one another (e.g., perhaps one of the devices performed better than the rest, but does not meet one of the client's requirements).</w:t>
       </w:r>
     </w:p>
     <w:tbl>
@@ -1123,16 +1177,83 @@
             <w:pPr>
               <w:spacing w:line="240" w:lineRule="auto"/>
               <w:rPr>
-                <w:i/>
-                <w:color w:val="2E3D49"/>
-              </w:rPr>
-            </w:pPr>
-            <w:r>
-              <w:rPr>
-                <w:i/>
-                <w:color w:val="2E3D49"/>
-              </w:rPr>
-              <w:t>[TODO: Type your answer here]</w:t>
+                <w:iCs/>
+                <w:color w:val="2E3D49"/>
+              </w:rPr>
+            </w:pPr>
+            <w:r>
+              <w:rPr>
+                <w:iCs/>
+                <w:color w:val="2E3D49"/>
+              </w:rPr>
+              <w:t>Mr. Biswas want to monitor people on each belt especially during shift change, and if we consider processing requirement of 5 times per sec</w:t>
+            </w:r>
+            <w:r>
+              <w:rPr>
+                <w:iCs/>
+                <w:color w:val="2E3D49"/>
+              </w:rPr>
+              <w:t>.</w:t>
+            </w:r>
+            <w:r>
+              <w:rPr>
+                <w:iCs/>
+                <w:color w:val="2E3D49"/>
+              </w:rPr>
+              <w:t xml:space="preserve"> than both ncs2 and </w:t>
+            </w:r>
+            <w:proofErr w:type="spellStart"/>
+            <w:r>
+              <w:rPr>
+                <w:iCs/>
+                <w:color w:val="2E3D49"/>
+              </w:rPr>
+              <w:t>cpu</w:t>
+            </w:r>
+            <w:proofErr w:type="spellEnd"/>
+            <w:r>
+              <w:rPr>
+                <w:iCs/>
+                <w:color w:val="2E3D49"/>
+              </w:rPr>
+              <w:t xml:space="preserve"> would do the job, but for longer life spine and no restriction in budget CPU+FPGA would be great choice,</w:t>
+            </w:r>
+            <w:r>
+              <w:rPr>
+                <w:iCs/>
+                <w:color w:val="2E3D49"/>
+              </w:rPr>
+              <w:t xml:space="preserve"> because</w:t>
+            </w:r>
+            <w:r>
+              <w:rPr>
+                <w:iCs/>
+                <w:color w:val="2E3D49"/>
+              </w:rPr>
+              <w:t xml:space="preserve"> it can later reprogrammable for further requirements in future without upgrading the Hardwar because of guaranteed life span </w:t>
+            </w:r>
+            <w:r>
+              <w:rPr>
+                <w:iCs/>
+                <w:color w:val="2E3D49"/>
+              </w:rPr>
+              <w:t>and performance</w:t>
+            </w:r>
+            <w:r>
+              <w:rPr>
+                <w:iCs/>
+                <w:color w:val="2E3D49"/>
+              </w:rPr>
+              <w:t xml:space="preserve"> </w:t>
+            </w:r>
+            <w:bookmarkStart w:id="6" w:name="_GoBack"/>
+            <w:bookmarkEnd w:id="6"/>
+            <w:r>
+              <w:rPr>
+                <w:iCs/>
+                <w:color w:val="2E3D49"/>
+              </w:rPr>
+              <w:t>of FPGA.</w:t>
             </w:r>
           </w:p>
         </w:tc>
@@ -1142,8 +1263,8 @@
       <w:pPr>
         <w:pStyle w:val="Heading1"/>
       </w:pPr>
-      <w:bookmarkStart w:id="6" w:name="_ywosiqsn791s" w:colFirst="0" w:colLast="0"/>
-      <w:bookmarkEnd w:id="6"/>
+      <w:bookmarkStart w:id="7" w:name="_ywosiqsn791s" w:colFirst="0" w:colLast="0"/>
+      <w:bookmarkEnd w:id="7"/>
       <w:r>
         <w:pict>
           <v:rect id="_x0000_i1026" style="width:0;height:1.5pt" o:hralign="center" o:hrstd="t" o:hr="t" fillcolor="#a0a0a0" stroked="f"/>
@@ -1154,8 +1275,8 @@
       <w:pPr>
         <w:pStyle w:val="Heading1"/>
       </w:pPr>
-      <w:bookmarkStart w:id="7" w:name="_jbujdde7h4h" w:colFirst="0" w:colLast="0"/>
-      <w:bookmarkEnd w:id="7"/>
+      <w:bookmarkStart w:id="8" w:name="_jbujdde7h4h" w:colFirst="0" w:colLast="0"/>
+      <w:bookmarkEnd w:id="8"/>
       <w:r>
         <w:t>Scenario 2: Retail</w:t>
       </w:r>
@@ -1286,7 +1407,6 @@
                 <w:i/>
                 <w:color w:val="2E3D49"/>
               </w:rPr>
-              <w:lastRenderedPageBreak/>
               <w:t>[TODO: Type your answer here]</w:t>
             </w:r>
           </w:p>
@@ -1412,7 +1532,7 @@
       </w:tr>
       <w:tr>
         <w:trPr>
-          <w:trHeight w:val="420"/>
+          <w:trHeight w:val="708"/>
           <w:jc w:val="center"/>
         </w:trPr>
         <w:tc>
@@ -1446,11 +1566,13 @@
             <w:pPr>
               <w:spacing w:line="240" w:lineRule="auto"/>
               <w:rPr>
-                <w:color w:val="2E3D49"/>
-              </w:rPr>
-            </w:pPr>
-            <w:r>
-              <w:rPr>
+                <w:i/>
+                <w:color w:val="2E3D49"/>
+              </w:rPr>
+            </w:pPr>
+            <w:r>
+              <w:rPr>
+                <w:i/>
                 <w:color w:val="2E3D49"/>
               </w:rPr>
               <w:t>The client requires a tiny device to be connected to their CPU—and their budget is only about $100 for each device.</w:t>
@@ -1488,11 +1610,13 @@
             <w:pPr>
               <w:spacing w:line="240" w:lineRule="auto"/>
               <w:rPr>
-                <w:color w:val="2E3D49"/>
-              </w:rPr>
-            </w:pPr>
-            <w:r>
-              <w:rPr>
+                <w:i/>
+                <w:color w:val="2E3D49"/>
+              </w:rPr>
+            </w:pPr>
+            <w:r>
+              <w:rPr>
+                <w:i/>
                 <w:color w:val="2E3D49"/>
               </w:rPr>
               <w:t>VPU or NCS2 is only about 27.40 mm in size and would fit in the price range.</w:t>
@@ -1685,8 +1809,8 @@
       <w:pPr>
         <w:pStyle w:val="Heading2"/>
       </w:pPr>
-      <w:bookmarkStart w:id="8" w:name="_qr16qfp9yg72" w:colFirst="0" w:colLast="0"/>
-      <w:bookmarkEnd w:id="8"/>
+      <w:bookmarkStart w:id="9" w:name="_qr16qfp9yg72" w:colFirst="0" w:colLast="0"/>
+      <w:bookmarkEnd w:id="9"/>
       <w:r>
         <w:t>Queue Monitoring Requirements</w:t>
       </w:r>
@@ -1847,8 +1971,8 @@
         <w:pStyle w:val="Heading2"/>
         <w:keepNext w:val="0"/>
       </w:pPr>
-      <w:bookmarkStart w:id="9" w:name="_s4m13uz78co" w:colFirst="0" w:colLast="0"/>
-      <w:bookmarkEnd w:id="9"/>
+      <w:bookmarkStart w:id="10" w:name="_s4m13uz78co" w:colFirst="0" w:colLast="0"/>
+      <w:bookmarkEnd w:id="10"/>
       <w:r>
         <w:t>Test Results</w:t>
       </w:r>
@@ -1863,10 +1987,7 @@
       </w:r>
       <w:proofErr w:type="spellEnd"/>
       <w:r>
-        <w:t xml:space="preserve"> output showing the comparison into the spa</w:t>
-      </w:r>
-      <w:r>
-        <w:t>ces below. You should have three graphs (for model load time, inference time, and FPS).</w:t>
+        <w:t xml:space="preserve"> output showing the comparison into the spaces below. You should have three graphs (for model load time, inference time, and FPS).</w:t>
       </w:r>
     </w:p>
     <w:p/>
@@ -1886,7 +2007,6 @@
           <w:color w:val="2E3D49"/>
           <w:lang w:val="en-US"/>
         </w:rPr>
-        <w:lastRenderedPageBreak/>
         <w:drawing>
           <wp:inline distT="114300" distB="114300" distL="114300" distR="114300">
             <wp:extent cx="4629150" cy="3190036"/>
@@ -1964,6 +2084,7 @@
           <w:color w:val="2E3D49"/>
           <w:lang w:val="en-US"/>
         </w:rPr>
+        <w:lastRenderedPageBreak/>
         <w:drawing>
           <wp:inline distT="114300" distB="114300" distL="114300" distR="114300">
             <wp:extent cx="4629150" cy="3190036"/>
@@ -2040,7 +2161,6 @@
           <w:color w:val="2E3D49"/>
           <w:lang w:val="en-US"/>
         </w:rPr>
-        <w:lastRenderedPageBreak/>
         <w:drawing>
           <wp:inline distT="114300" distB="114300" distL="114300" distR="114300">
             <wp:extent cx="4629150" cy="3190036"/>
@@ -2101,8 +2221,8 @@
       <w:pPr>
         <w:pStyle w:val="Heading2"/>
       </w:pPr>
-      <w:bookmarkStart w:id="10" w:name="_qp8u7i64gme1" w:colFirst="0" w:colLast="0"/>
-      <w:bookmarkEnd w:id="10"/>
+      <w:bookmarkStart w:id="11" w:name="_qp8u7i64gme1" w:colFirst="0" w:colLast="0"/>
+      <w:bookmarkEnd w:id="11"/>
       <w:r>
         <w:t>Final Hardware Recommendation</w:t>
       </w:r>
@@ -2112,13 +2232,7 @@
         <w:spacing w:after="200"/>
       </w:pPr>
       <w:r>
-        <w:t>Now synthesize your points from above and provide a brief write-up describing why the chosen har</w:t>
-      </w:r>
-      <w:r>
-        <w:t>dware is the best choice for this scenario. Be sure to discuss the client's requirements, the test results, and how these relate to one another (e.g., perhaps one of the devices performed better than the rest, but does not meet one of the client's requirem</w:t>
-      </w:r>
-      <w:r>
-        <w:t>ents).</w:t>
+        <w:t>Now synthesize your points from above and provide a brief write-up describing why the chosen hardware is the best choice for this scenario. Be sure to discuss the client's requirements, the test results, and how these relate to one another (e.g., perhaps one of the devices performed better than the rest, but does not meet one of the client's requirements).</w:t>
       </w:r>
     </w:p>
     <w:tbl>
@@ -2209,6 +2323,7 @@
                 <w:i/>
                 <w:color w:val="2E3D49"/>
               </w:rPr>
+              <w:lastRenderedPageBreak/>
               <w:t>[TODO: Type your answer here]</w:t>
             </w:r>
           </w:p>
@@ -2219,8 +2334,8 @@
       <w:pPr>
         <w:pStyle w:val="Heading1"/>
       </w:pPr>
-      <w:bookmarkStart w:id="11" w:name="_din1ie6dodcy" w:colFirst="0" w:colLast="0"/>
-      <w:bookmarkEnd w:id="11"/>
+      <w:bookmarkStart w:id="12" w:name="_din1ie6dodcy" w:colFirst="0" w:colLast="0"/>
+      <w:bookmarkEnd w:id="12"/>
       <w:r>
         <w:pict>
           <v:rect id="_x0000_i1027" style="width:0;height:1.5pt" o:hralign="center" o:hrstd="t" o:hr="t" fillcolor="#a0a0a0" stroked="f"/>
@@ -2231,8 +2346,8 @@
       <w:pPr>
         <w:pStyle w:val="Heading1"/>
       </w:pPr>
-      <w:bookmarkStart w:id="12" w:name="_o6w0l152tqr7" w:colFirst="0" w:colLast="0"/>
-      <w:bookmarkEnd w:id="12"/>
+      <w:bookmarkStart w:id="13" w:name="_o6w0l152tqr7" w:colFirst="0" w:colLast="0"/>
+      <w:bookmarkEnd w:id="13"/>
       <w:r>
         <w:t>Scenario 3: Transportation</w:t>
       </w:r>
@@ -2363,7 +2478,6 @@
                 <w:i/>
                 <w:color w:val="2E3D49"/>
               </w:rPr>
-              <w:lastRenderedPageBreak/>
               <w:t>[TODO: Type your answer here]</w:t>
             </w:r>
           </w:p>
@@ -2762,8 +2876,8 @@
       <w:pPr>
         <w:pStyle w:val="Heading2"/>
       </w:pPr>
-      <w:bookmarkStart w:id="13" w:name="_2dfzanawlur6" w:colFirst="0" w:colLast="0"/>
-      <w:bookmarkEnd w:id="13"/>
+      <w:bookmarkStart w:id="14" w:name="_2dfzanawlur6" w:colFirst="0" w:colLast="0"/>
+      <w:bookmarkEnd w:id="14"/>
       <w:r>
         <w:t>Queue Monitoring Requirements</w:t>
       </w:r>
@@ -2924,8 +3038,8 @@
         <w:pStyle w:val="Heading2"/>
         <w:keepNext w:val="0"/>
       </w:pPr>
-      <w:bookmarkStart w:id="14" w:name="_18cz37eouzs6" w:colFirst="0" w:colLast="0"/>
-      <w:bookmarkEnd w:id="14"/>
+      <w:bookmarkStart w:id="15" w:name="_18cz37eouzs6" w:colFirst="0" w:colLast="0"/>
+      <w:bookmarkEnd w:id="15"/>
       <w:r>
         <w:t>Test Results</w:t>
       </w:r>
@@ -2940,10 +3054,7 @@
       </w:r>
       <w:proofErr w:type="spellEnd"/>
       <w:r>
-        <w:t xml:space="preserve"> output showing the comparison into the spa</w:t>
-      </w:r>
-      <w:r>
-        <w:t>ces below. You should have three graphs (for model load time, inference time, and FPS).</w:t>
+        <w:t xml:space="preserve"> output showing the comparison into the spaces below. You should have three graphs (for model load time, inference time, and FPS).</w:t>
       </w:r>
     </w:p>
     <w:p/>
@@ -3178,8 +3289,8 @@
       <w:pPr>
         <w:pStyle w:val="Heading2"/>
       </w:pPr>
-      <w:bookmarkStart w:id="15" w:name="_pzjg322qxljg" w:colFirst="0" w:colLast="0"/>
-      <w:bookmarkEnd w:id="15"/>
+      <w:bookmarkStart w:id="16" w:name="_pzjg322qxljg" w:colFirst="0" w:colLast="0"/>
+      <w:bookmarkEnd w:id="16"/>
       <w:r>
         <w:t>Final Hardware Recommendation</w:t>
       </w:r>
@@ -3189,15 +3300,7 @@
         <w:spacing w:after="200"/>
       </w:pPr>
       <w:r>
-        <w:t xml:space="preserve">Now synthesize your points from above and provide a brief write-up describing why the chosen hardware is the best choice for this scenario. Be sure to discuss </w:t>
-      </w:r>
-      <w:bookmarkStart w:id="16" w:name="_GoBack"/>
-      <w:bookmarkEnd w:id="16"/>
-      <w:r>
-        <w:t>the client's requirements, the test results, and how these relate to one another (e.g., perhaps o</w:t>
-      </w:r>
-      <w:r>
-        <w:t>ne of the devices performed better than the rest, but does not meet one of the client's requirements).</w:t>
+        <w:t>Now synthesize your points from above and provide a brief write-up describing why the chosen hardware is the best choice for this scenario. Be sure to discuss the client's requirements, the test results, and how these relate to one another (e.g., perhaps one of the devices performed better than the rest, but does not meet one of the client's requirements).</w:t>
       </w:r>
     </w:p>
     <w:tbl>

</xml_diff>

<commit_message>
Modified Transportaion scenario as per project review.
</commit_message>
<xml_diff>
--- a/choose-the-right-hardware-proposal-template.docx
+++ b/choose-the-right-hardware-proposal-template.docx
@@ -792,7 +792,14 @@
                 <w:iCs/>
                 <w:color w:val="2E3D49"/>
               </w:rPr>
-              <w:t xml:space="preserve">2 or more </w:t>
+              <w:t>5</w:t>
+            </w:r>
+            <w:r>
+              <w:rPr>
+                <w:iCs/>
+                <w:color w:val="2E3D49"/>
+              </w:rPr>
+              <w:t xml:space="preserve"> </w:t>
             </w:r>
           </w:p>
         </w:tc>
@@ -906,7 +913,15 @@
     <w:p>
       <w:r>
         <w:lastRenderedPageBreak/>
-        <w:t>After you've tested your application on all four hardware types (CPU, IGPU, VPU, and FPGA), copy the matplotlib output showing the comparison into the spaces below. You should have three graphs (for model load time, inference time, and FPS).</w:t>
+        <w:t xml:space="preserve">After you've tested your application on all four hardware types (CPU, IGPU, VPU, and FPGA), copy the </w:t>
+      </w:r>
+      <w:proofErr w:type="spellStart"/>
+      <w:r>
+        <w:t>matplotlib</w:t>
+      </w:r>
+      <w:proofErr w:type="spellEnd"/>
+      <w:r>
+        <w:t xml:space="preserve"> output showing the comparison into the spaces below. You should have three graphs (for model load time, inference time, and FPS).</w:t>
       </w:r>
     </w:p>
     <w:p/>
@@ -1256,7 +1271,23 @@
                 <w:iCs/>
                 <w:color w:val="2E3D49"/>
               </w:rPr>
-              <w:t xml:space="preserve"> than both ncs2 and cpu would do the job, but for longer life spine and no restriction in budget CPU+FPGA would be great choice,</w:t>
+              <w:t xml:space="preserve"> than both ncs2 and </w:t>
+            </w:r>
+            <w:proofErr w:type="spellStart"/>
+            <w:r>
+              <w:rPr>
+                <w:iCs/>
+                <w:color w:val="2E3D49"/>
+              </w:rPr>
+              <w:t>cpu</w:t>
+            </w:r>
+            <w:proofErr w:type="spellEnd"/>
+            <w:r>
+              <w:rPr>
+                <w:iCs/>
+                <w:color w:val="2E3D49"/>
+              </w:rPr>
+              <w:t xml:space="preserve"> would do the job, but for longer life spine and no restriction in budget CPU+FPGA would be great choice,</w:t>
             </w:r>
             <w:r>
               <w:rPr>
@@ -1279,8 +1310,6 @@
               </w:rPr>
               <w:t xml:space="preserve">of 10years </w:t>
             </w:r>
-            <w:bookmarkStart w:id="6" w:name="_GoBack"/>
-            <w:bookmarkEnd w:id="6"/>
             <w:r>
               <w:rPr>
                 <w:iCs/>
@@ -1303,8 +1332,8 @@
       <w:pPr>
         <w:pStyle w:val="Heading1"/>
       </w:pPr>
-      <w:bookmarkStart w:id="7" w:name="_ywosiqsn791s" w:colFirst="0" w:colLast="0"/>
-      <w:bookmarkEnd w:id="7"/>
+      <w:bookmarkStart w:id="6" w:name="_ywosiqsn791s" w:colFirst="0" w:colLast="0"/>
+      <w:bookmarkEnd w:id="6"/>
       <w:r>
         <w:pict>
           <v:rect id="_x0000_i1026" style="width:0;height:1.5pt" o:hralign="center" o:hrstd="t" o:hr="t" fillcolor="#a0a0a0" stroked="f"/>
@@ -1315,8 +1344,8 @@
       <w:pPr>
         <w:pStyle w:val="Heading1"/>
       </w:pPr>
-      <w:bookmarkStart w:id="8" w:name="_jbujdde7h4h" w:colFirst="0" w:colLast="0"/>
-      <w:bookmarkEnd w:id="8"/>
+      <w:bookmarkStart w:id="7" w:name="_jbujdde7h4h" w:colFirst="0" w:colLast="0"/>
+      <w:bookmarkEnd w:id="7"/>
       <w:r>
         <w:t>Scenario 2: Retail</w:t>
       </w:r>
@@ -1864,8 +1893,8 @@
       <w:pPr>
         <w:pStyle w:val="Heading2"/>
       </w:pPr>
-      <w:bookmarkStart w:id="9" w:name="_qr16qfp9yg72" w:colFirst="0" w:colLast="0"/>
-      <w:bookmarkEnd w:id="9"/>
+      <w:bookmarkStart w:id="8" w:name="_qr16qfp9yg72" w:colFirst="0" w:colLast="0"/>
+      <w:bookmarkEnd w:id="8"/>
       <w:r>
         <w:t>Queue Monitoring Requirements</w:t>
       </w:r>
@@ -1951,7 +1980,7 @@
                 <w:iCs/>
                 <w:color w:val="2E3D49"/>
               </w:rPr>
-              <w:t>5 per queue</w:t>
+              <w:t xml:space="preserve">5 </w:t>
             </w:r>
           </w:p>
         </w:tc>
@@ -2077,15 +2106,23 @@
         <w:pStyle w:val="Heading2"/>
         <w:keepNext w:val="0"/>
       </w:pPr>
-      <w:bookmarkStart w:id="10" w:name="_s4m13uz78co" w:colFirst="0" w:colLast="0"/>
-      <w:bookmarkEnd w:id="10"/>
+      <w:bookmarkStart w:id="9" w:name="_s4m13uz78co" w:colFirst="0" w:colLast="0"/>
+      <w:bookmarkEnd w:id="9"/>
       <w:r>
         <w:t>Test Results</w:t>
       </w:r>
     </w:p>
     <w:p>
       <w:r>
-        <w:t>After you've tested your application on all four hardware types (CPU, IGPU, VPU, and FPGA), copy the matplotlib output showing the comparison into the spaces below. You should have three graphs (for model load time, inference time, and FPS).</w:t>
+        <w:t xml:space="preserve">After you've tested your application on all four hardware types (CPU, IGPU, VPU, and FPGA), copy the </w:t>
+      </w:r>
+      <w:proofErr w:type="spellStart"/>
+      <w:r>
+        <w:t>matplotlib</w:t>
+      </w:r>
+      <w:proofErr w:type="spellEnd"/>
+      <w:r>
+        <w:t xml:space="preserve"> output showing the comparison into the spaces below. You should have three graphs (for model load time, inference time, and FPS).</w:t>
       </w:r>
     </w:p>
     <w:p/>
@@ -2320,8 +2357,8 @@
       <w:pPr>
         <w:pStyle w:val="Heading2"/>
       </w:pPr>
-      <w:bookmarkStart w:id="11" w:name="_qp8u7i64gme1" w:colFirst="0" w:colLast="0"/>
-      <w:bookmarkEnd w:id="11"/>
+      <w:bookmarkStart w:id="10" w:name="_qp8u7i64gme1" w:colFirst="0" w:colLast="0"/>
+      <w:bookmarkEnd w:id="10"/>
       <w:r>
         <w:t>Final Hardware Recommendation</w:t>
       </w:r>
@@ -2422,7 +2459,23 @@
                 <w:iCs/>
                 <w:color w:val="2E3D49"/>
               </w:rPr>
-              <w:t xml:space="preserve">As per scenario, Mr.Lin already got the modern i7 computer on each checkout counter and </w:t>
+              <w:t xml:space="preserve">As per scenario, </w:t>
+            </w:r>
+            <w:proofErr w:type="spellStart"/>
+            <w:r>
+              <w:rPr>
+                <w:iCs/>
+                <w:color w:val="2E3D49"/>
+              </w:rPr>
+              <w:t>Mr.Lin</w:t>
+            </w:r>
+            <w:proofErr w:type="spellEnd"/>
+            <w:r>
+              <w:rPr>
+                <w:iCs/>
+                <w:color w:val="2E3D49"/>
+              </w:rPr>
+              <w:t xml:space="preserve"> already got the modern i7 computer on each checkout counter and </w:t>
             </w:r>
             <w:r>
               <w:rPr>
@@ -2452,7 +2505,30 @@
                 <w:iCs/>
                 <w:color w:val="2E3D49"/>
               </w:rPr>
-              <w:t xml:space="preserve"> shows satisfactory performance for the requirement of tracking max 5 people per queue, From that we can be sure about modern i7 CPU can fulfill the requirements. In future iGpu of intel </w:t>
+              <w:t xml:space="preserve"> shows satisfactory performance for the requirement of tracking max 5 people per queue, From that we can be sure about modern i7 CPU can fulfill the requirements. In future </w:t>
+            </w:r>
+            <w:proofErr w:type="spellStart"/>
+            <w:r>
+              <w:rPr>
+                <w:iCs/>
+                <w:color w:val="2E3D49"/>
+              </w:rPr>
+              <w:t>iG</w:t>
+            </w:r>
+            <w:r>
+              <w:rPr>
+                <w:iCs/>
+                <w:color w:val="2E3D49"/>
+              </w:rPr>
+              <w:t>PU</w:t>
+            </w:r>
+            <w:proofErr w:type="spellEnd"/>
+            <w:r>
+              <w:rPr>
+                <w:iCs/>
+                <w:color w:val="2E3D49"/>
+              </w:rPr>
+              <w:t xml:space="preserve"> of intel </w:t>
             </w:r>
             <w:r>
               <w:rPr>
@@ -2480,7 +2556,23 @@
                 <w:iCs/>
                 <w:color w:val="2E3D49"/>
               </w:rPr>
-              <w:t>if any extension required. Integration of igpu can be easily done by update in program without</w:t>
+              <w:t xml:space="preserve">if any extension required. Integration of </w:t>
+            </w:r>
+            <w:proofErr w:type="spellStart"/>
+            <w:r>
+              <w:rPr>
+                <w:iCs/>
+                <w:color w:val="2E3D49"/>
+              </w:rPr>
+              <w:t>igpu</w:t>
+            </w:r>
+            <w:proofErr w:type="spellEnd"/>
+            <w:r>
+              <w:rPr>
+                <w:iCs/>
+                <w:color w:val="2E3D49"/>
+              </w:rPr>
+              <w:t xml:space="preserve"> can be easily done by update in program without</w:t>
             </w:r>
             <w:r>
               <w:rPr>
@@ -2504,8 +2596,8 @@
       <w:pPr>
         <w:pStyle w:val="Heading1"/>
       </w:pPr>
-      <w:bookmarkStart w:id="12" w:name="_din1ie6dodcy" w:colFirst="0" w:colLast="0"/>
-      <w:bookmarkEnd w:id="12"/>
+      <w:bookmarkStart w:id="11" w:name="_din1ie6dodcy" w:colFirst="0" w:colLast="0"/>
+      <w:bookmarkEnd w:id="11"/>
       <w:r>
         <w:pict>
           <v:rect id="_x0000_i1027" style="width:0;height:1.5pt" o:hralign="center" o:hrstd="t" o:hr="t" fillcolor="#a0a0a0" stroked="f"/>
@@ -2516,8 +2608,8 @@
       <w:pPr>
         <w:pStyle w:val="Heading1"/>
       </w:pPr>
-      <w:bookmarkStart w:id="13" w:name="_o6w0l152tqr7" w:colFirst="0" w:colLast="0"/>
-      <w:bookmarkEnd w:id="13"/>
+      <w:bookmarkStart w:id="12" w:name="_o6w0l152tqr7" w:colFirst="0" w:colLast="0"/>
+      <w:bookmarkEnd w:id="12"/>
       <w:r>
         <w:t>Scenario 3: Transportation</w:t>
       </w:r>
@@ -2999,6 +3091,8 @@
               </w:rPr>
               <w:t xml:space="preserve"> 4 set of NCS2.</w:t>
             </w:r>
+            <w:bookmarkStart w:id="13" w:name="_GoBack"/>
+            <w:bookmarkEnd w:id="13"/>
           </w:p>
         </w:tc>
       </w:tr>
@@ -3163,7 +3257,7 @@
                 <w:i/>
                 <w:color w:val="2E3D49"/>
               </w:rPr>
-              <w:t>15</w:t>
+              <w:t>7</w:t>
             </w:r>
           </w:p>
         </w:tc>
@@ -3247,7 +3341,15 @@
     </w:p>
     <w:p>
       <w:r>
-        <w:t>After you've tested your application on all four hardware types (CPU, IGPU, VPU, and FPGA), copy the matplotlib output showing the comparison into the spaces below. You should have three graphs (for model load time, inference time, and FPS).</w:t>
+        <w:t xml:space="preserve">After you've tested your application on all four hardware types (CPU, IGPU, VPU, and FPGA), copy the </w:t>
+      </w:r>
+      <w:proofErr w:type="spellStart"/>
+      <w:r>
+        <w:t>matplotlib</w:t>
+      </w:r>
+      <w:proofErr w:type="spellEnd"/>
+      <w:r>
+        <w:t xml:space="preserve"> output showing the comparison into the spaces below. You should have three graphs (for model load time, inference time, and FPS).</w:t>
       </w:r>
     </w:p>
     <w:p/>
@@ -3270,7 +3372,7 @@
         <w:lastRenderedPageBreak/>
         <w:drawing>
           <wp:inline distT="114300" distB="114300" distL="114300" distR="114300">
-            <wp:extent cx="4629150" cy="3190036"/>
+            <wp:extent cx="4629149" cy="3190036"/>
             <wp:effectExtent l="0" t="0" r="0" b="0"/>
             <wp:docPr id="2" name="image2.png"/>
             <wp:cNvGraphicFramePr/>
@@ -3296,7 +3398,7 @@
                   <pic:spPr>
                     <a:xfrm>
                       <a:off x="0" y="0"/>
-                      <a:ext cx="4629150" cy="3190036"/>
+                      <a:ext cx="4629149" cy="3190036"/>
                     </a:xfrm>
                     <a:prstGeom prst="rect">
                       <a:avLst/>
@@ -3347,7 +3449,7 @@
         </w:rPr>
         <w:drawing>
           <wp:inline distT="114300" distB="114300" distL="114300" distR="114300">
-            <wp:extent cx="4629150" cy="3190036"/>
+            <wp:extent cx="4629149" cy="3190036"/>
             <wp:effectExtent l="0" t="0" r="0" b="0"/>
             <wp:docPr id="4" name="image2.png"/>
             <wp:cNvGraphicFramePr/>
@@ -3373,7 +3475,7 @@
                   <pic:spPr>
                     <a:xfrm>
                       <a:off x="0" y="0"/>
-                      <a:ext cx="4629150" cy="3190036"/>
+                      <a:ext cx="4629149" cy="3190036"/>
                     </a:xfrm>
                     <a:prstGeom prst="rect">
                       <a:avLst/>
@@ -3424,7 +3526,7 @@
         <w:lastRenderedPageBreak/>
         <w:drawing>
           <wp:inline distT="114300" distB="114300" distL="114300" distR="114300">
-            <wp:extent cx="4629150" cy="3190036"/>
+            <wp:extent cx="4629149" cy="3190036"/>
             <wp:effectExtent l="0" t="0" r="0" b="0"/>
             <wp:docPr id="10" name="image2.png"/>
             <wp:cNvGraphicFramePr/>
@@ -3450,7 +3552,7 @@
                   <pic:spPr>
                     <a:xfrm>
                       <a:off x="0" y="0"/>
-                      <a:ext cx="4629150" cy="3190036"/>
+                      <a:ext cx="4629149" cy="3190036"/>
                     </a:xfrm>
                     <a:prstGeom prst="rect">
                       <a:avLst/>

</xml_diff>